<commit_message>
Updated Projektvorbereitung, Zeitplan u. Präsi
</commit_message>
<xml_diff>
--- a/Projektvorbereitung/Thema 1 überarbeitet_10_12_2024.docx
+++ b/Projektvorbereitung/Thema 1 überarbeitet_10_12_2024.docx
@@ -471,7 +471,15 @@
         <w:spacing w:line="360" w:lineRule="auto"/>
       </w:pPr>
       <w:r>
-        <w:t xml:space="preserve">Entwicklung des Frontends, </w:t>
+        <w:t xml:space="preserve">Entwicklung des </w:t>
+      </w:r>
+      <w:proofErr w:type="spellStart"/>
+      <w:r>
+        <w:t>Frontends</w:t>
+      </w:r>
+      <w:proofErr w:type="spellEnd"/>
+      <w:r>
+        <w:t xml:space="preserve">, </w:t>
       </w:r>
       <w:r>
         <w:t>dass</w:t>
@@ -500,19 +508,22 @@
     </w:p>
     <w:p>
       <w:pPr>
-        <w:numPr>
-          <w:ilvl w:val="0"/>
-          <w:numId w:val="18"/>
-        </w:numPr>
-        <w:spacing w:after="240" w:line="360" w:lineRule="auto"/>
-      </w:pPr>
-      <w:r>
-        <w:t>Sicherstellung, dass alle sicherheitsrelevanten Daten verschlüsselt gespeichert werden.</w:t>
-      </w:r>
-    </w:p>
-    <w:p>
-      <w:pPr>
-        <w:spacing w:after="240" w:line="360" w:lineRule="auto"/>
+        <w:spacing w:line="360" w:lineRule="auto"/>
+      </w:pPr>
+    </w:p>
+    <w:p>
+      <w:pPr>
+        <w:spacing w:line="360" w:lineRule="auto"/>
+      </w:pPr>
+    </w:p>
+    <w:p>
+      <w:pPr>
+        <w:spacing w:line="360" w:lineRule="auto"/>
+      </w:pPr>
+    </w:p>
+    <w:p>
+      <w:pPr>
+        <w:spacing w:line="360" w:lineRule="auto"/>
       </w:pPr>
     </w:p>
     <w:p>
@@ -1021,9 +1032,11 @@
               </w:pBdr>
               <w:spacing w:line="240" w:lineRule="auto"/>
             </w:pPr>
+            <w:proofErr w:type="spellStart"/>
             <w:r>
               <w:t>analyse</w:t>
             </w:r>
+            <w:proofErr w:type="spellEnd"/>
           </w:p>
         </w:tc>
       </w:tr>
@@ -1306,7 +1319,15 @@
               <w:spacing w:line="240" w:lineRule="auto"/>
             </w:pPr>
             <w:r>
-              <w:t>Abschluss Implemen-</w:t>
+              <w:t xml:space="preserve">Abschluss </w:t>
+            </w:r>
+            <w:proofErr w:type="spellStart"/>
+            <w:r>
+              <w:t>Implemen</w:t>
+            </w:r>
+            <w:proofErr w:type="spellEnd"/>
+            <w:r>
+              <w:t>-</w:t>
             </w:r>
           </w:p>
           <w:p>
@@ -1321,9 +1342,11 @@
               </w:pBdr>
               <w:spacing w:line="240" w:lineRule="auto"/>
             </w:pPr>
+            <w:proofErr w:type="spellStart"/>
             <w:r>
               <w:t>tierung</w:t>
             </w:r>
+            <w:proofErr w:type="spellEnd"/>
           </w:p>
         </w:tc>
       </w:tr>
@@ -2063,11 +2086,19 @@
         </w:numPr>
         <w:spacing w:before="240" w:line="360" w:lineRule="auto"/>
       </w:pPr>
-      <w:r>
-        <w:rPr>
-          <w:b/>
-        </w:rPr>
-        <w:t>Tokenbasierte Authentifizierung:</w:t>
+      <w:proofErr w:type="spellStart"/>
+      <w:r>
+        <w:rPr>
+          <w:b/>
+        </w:rPr>
+        <w:t>Tokenbasierte</w:t>
+      </w:r>
+      <w:proofErr w:type="spellEnd"/>
+      <w:r>
+        <w:rPr>
+          <w:b/>
+        </w:rPr>
+        <w:t xml:space="preserve"> Authentifizierung:</w:t>
       </w:r>
     </w:p>
     <w:p>
@@ -2079,7 +2110,15 @@
         <w:spacing w:line="360" w:lineRule="auto"/>
       </w:pPr>
       <w:r>
-        <w:t>Erklärung der Funktionsweise von JWTs, einschließlich ihrer Struktur (Header, Payload, Signature) und der Sicherheitsmechanismen, die sie bieten.</w:t>
+        <w:t xml:space="preserve">Erklärung der Funktionsweise von JWTs, einschließlich ihrer Struktur (Header, Payload, </w:t>
+      </w:r>
+      <w:proofErr w:type="spellStart"/>
+      <w:r>
+        <w:t>Signature</w:t>
+      </w:r>
+      <w:proofErr w:type="spellEnd"/>
+      <w:r>
+        <w:t>) und der Sicherheitsmechanismen, die sie bieten.</w:t>
       </w:r>
     </w:p>
     <w:p>
@@ -2091,7 +2130,15 @@
         <w:spacing w:line="360" w:lineRule="auto"/>
       </w:pPr>
       <w:r>
-        <w:t>Analyse der Vorteile von tokenbasierter Authentifizierung im Vergleich zu traditionellen Methoden, wie z.B. Sessions.</w:t>
+        <w:t xml:space="preserve">Analyse der Vorteile von </w:t>
+      </w:r>
+      <w:proofErr w:type="spellStart"/>
+      <w:r>
+        <w:t>tokenbasierter</w:t>
+      </w:r>
+      <w:proofErr w:type="spellEnd"/>
+      <w:r>
+        <w:t xml:space="preserve"> Authentifizierung im Vergleich zu traditionellen Methoden, wie z.B. Sessions.</w:t>
       </w:r>
     </w:p>
     <w:p>
@@ -2304,16 +2351,80 @@
         <w:rPr>
           <w:b/>
         </w:rPr>
-        <w:t>M. A. Alzahrani et al. (2022)</w:t>
+        <w:t xml:space="preserve">M. A. </w:t>
+      </w:r>
+      <w:proofErr w:type="spellStart"/>
+      <w:r>
+        <w:rPr>
+          <w:b/>
+        </w:rPr>
+        <w:t>Alzahrani</w:t>
+      </w:r>
+      <w:proofErr w:type="spellEnd"/>
+      <w:r>
+        <w:rPr>
+          <w:b/>
+        </w:rPr>
+        <w:t xml:space="preserve"> et al. (2022)</w:t>
       </w:r>
       <w:r>
         <w:t xml:space="preserve"> - </w:t>
       </w:r>
+      <w:proofErr w:type="spellStart"/>
       <w:r>
         <w:rPr>
           <w:i/>
         </w:rPr>
-        <w:t>Enhancing Security in Web Applications Using Multi-Factor Authentication and JWT</w:t>
+        <w:t>Enhancing</w:t>
+      </w:r>
+      <w:proofErr w:type="spellEnd"/>
+      <w:r>
+        <w:rPr>
+          <w:i/>
+        </w:rPr>
+        <w:t xml:space="preserve"> Security in Web </w:t>
+      </w:r>
+      <w:proofErr w:type="spellStart"/>
+      <w:r>
+        <w:rPr>
+          <w:i/>
+        </w:rPr>
+        <w:t>Applications</w:t>
+      </w:r>
+      <w:proofErr w:type="spellEnd"/>
+      <w:r>
+        <w:rPr>
+          <w:i/>
+        </w:rPr>
+        <w:t xml:space="preserve"> </w:t>
+      </w:r>
+      <w:proofErr w:type="spellStart"/>
+      <w:r>
+        <w:rPr>
+          <w:i/>
+        </w:rPr>
+        <w:t>Using</w:t>
+      </w:r>
+      <w:proofErr w:type="spellEnd"/>
+      <w:r>
+        <w:rPr>
+          <w:i/>
+        </w:rPr>
+        <w:t xml:space="preserve"> Multi-</w:t>
+      </w:r>
+      <w:proofErr w:type="spellStart"/>
+      <w:r>
+        <w:rPr>
+          <w:i/>
+        </w:rPr>
+        <w:t>Factor</w:t>
+      </w:r>
+      <w:proofErr w:type="spellEnd"/>
+      <w:r>
+        <w:rPr>
+          <w:i/>
+        </w:rPr>
+        <w:t xml:space="preserve"> Authentication and JWT</w:t>
       </w:r>
     </w:p>
     <w:p>
@@ -2349,7 +2460,49 @@
         <w:rPr>
           <w:i/>
         </w:rPr>
-        <w:t>A Study on Multi-Factor Authentication Techniques for Secure Access Control</w:t>
+        <w:t>A Study on Multi-</w:t>
+      </w:r>
+      <w:proofErr w:type="spellStart"/>
+      <w:r>
+        <w:rPr>
+          <w:i/>
+        </w:rPr>
+        <w:t>Factor</w:t>
+      </w:r>
+      <w:proofErr w:type="spellEnd"/>
+      <w:r>
+        <w:rPr>
+          <w:i/>
+        </w:rPr>
+        <w:t xml:space="preserve"> Authentication </w:t>
+      </w:r>
+      <w:proofErr w:type="spellStart"/>
+      <w:r>
+        <w:rPr>
+          <w:i/>
+        </w:rPr>
+        <w:t>Techniques</w:t>
+      </w:r>
+      <w:proofErr w:type="spellEnd"/>
+      <w:r>
+        <w:rPr>
+          <w:i/>
+        </w:rPr>
+        <w:t xml:space="preserve"> </w:t>
+      </w:r>
+      <w:proofErr w:type="spellStart"/>
+      <w:r>
+        <w:rPr>
+          <w:i/>
+        </w:rPr>
+        <w:t>for</w:t>
+      </w:r>
+      <w:proofErr w:type="spellEnd"/>
+      <w:r>
+        <w:rPr>
+          <w:i/>
+        </w:rPr>
+        <w:t xml:space="preserve"> Secure Access Control</w:t>
       </w:r>
     </w:p>
     <w:p>
@@ -2376,7 +2529,21 @@
         <w:rPr>
           <w:b/>
         </w:rPr>
-        <w:t>A. M. Alhassan et al. (2020)</w:t>
+        <w:t xml:space="preserve">A. M. </w:t>
+      </w:r>
+      <w:proofErr w:type="spellStart"/>
+      <w:r>
+        <w:rPr>
+          <w:b/>
+        </w:rPr>
+        <w:t>Alhassan</w:t>
+      </w:r>
+      <w:proofErr w:type="spellEnd"/>
+      <w:r>
+        <w:rPr>
+          <w:b/>
+        </w:rPr>
+        <w:t xml:space="preserve"> et al. (2020)</w:t>
       </w:r>
       <w:r>
         <w:t xml:space="preserve"> - </w:t>
@@ -2385,8 +2552,58 @@
         <w:rPr>
           <w:i/>
         </w:rPr>
-        <w:t>Token-Based Authentication: A Review of JSON Web Tokens and Its Security Implications</w:t>
-      </w:r>
+        <w:t>Token-</w:t>
+      </w:r>
+      <w:proofErr w:type="spellStart"/>
+      <w:r>
+        <w:rPr>
+          <w:i/>
+        </w:rPr>
+        <w:t>Based</w:t>
+      </w:r>
+      <w:proofErr w:type="spellEnd"/>
+      <w:r>
+        <w:rPr>
+          <w:i/>
+        </w:rPr>
+        <w:t xml:space="preserve"> Authentication: A Review </w:t>
+      </w:r>
+      <w:proofErr w:type="spellStart"/>
+      <w:r>
+        <w:rPr>
+          <w:i/>
+        </w:rPr>
+        <w:t>of</w:t>
+      </w:r>
+      <w:proofErr w:type="spellEnd"/>
+      <w:r>
+        <w:rPr>
+          <w:i/>
+        </w:rPr>
+        <w:t xml:space="preserve"> JSON Web Tokens and </w:t>
+      </w:r>
+      <w:proofErr w:type="spellStart"/>
+      <w:r>
+        <w:rPr>
+          <w:i/>
+        </w:rPr>
+        <w:t>Its</w:t>
+      </w:r>
+      <w:proofErr w:type="spellEnd"/>
+      <w:r>
+        <w:rPr>
+          <w:i/>
+        </w:rPr>
+        <w:t xml:space="preserve"> Security </w:t>
+      </w:r>
+      <w:proofErr w:type="spellStart"/>
+      <w:r>
+        <w:rPr>
+          <w:i/>
+        </w:rPr>
+        <w:t>Implications</w:t>
+      </w:r>
+      <w:proofErr w:type="spellEnd"/>
     </w:p>
     <w:p>
       <w:pPr>
@@ -2397,7 +2614,15 @@
         <w:spacing w:line="360" w:lineRule="auto"/>
       </w:pPr>
       <w:r>
-        <w:t>In dieser Arbeit wird die Sicherheit von JWTs untersucht, einschließlich der Herausforderungen bei der Implementierung von MFA in tokenbasierten Authentifizierungssystemen.</w:t>
+        <w:t xml:space="preserve">In dieser Arbeit wird die Sicherheit von JWTs untersucht, einschließlich der Herausforderungen bei der Implementierung von MFA in </w:t>
+      </w:r>
+      <w:proofErr w:type="spellStart"/>
+      <w:r>
+        <w:t>tokenbasierten</w:t>
+      </w:r>
+      <w:proofErr w:type="spellEnd"/>
+      <w:r>
+        <w:t xml:space="preserve"> Authentifizierungssystemen.</w:t>
       </w:r>
     </w:p>
     <w:p>
@@ -2421,7 +2646,63 @@
         <w:rPr>
           <w:i/>
         </w:rPr>
-        <w:t>Research on the Application of Multi-Factor Authentication in Cloud Computing</w:t>
+        <w:t xml:space="preserve">Research on </w:t>
+      </w:r>
+      <w:proofErr w:type="spellStart"/>
+      <w:r>
+        <w:rPr>
+          <w:i/>
+        </w:rPr>
+        <w:t>the</w:t>
+      </w:r>
+      <w:proofErr w:type="spellEnd"/>
+      <w:r>
+        <w:rPr>
+          <w:i/>
+        </w:rPr>
+        <w:t xml:space="preserve"> </w:t>
+      </w:r>
+      <w:proofErr w:type="spellStart"/>
+      <w:r>
+        <w:rPr>
+          <w:i/>
+        </w:rPr>
+        <w:t>Application</w:t>
+      </w:r>
+      <w:proofErr w:type="spellEnd"/>
+      <w:r>
+        <w:rPr>
+          <w:i/>
+        </w:rPr>
+        <w:t xml:space="preserve"> </w:t>
+      </w:r>
+      <w:proofErr w:type="spellStart"/>
+      <w:r>
+        <w:rPr>
+          <w:i/>
+        </w:rPr>
+        <w:t>of</w:t>
+      </w:r>
+      <w:proofErr w:type="spellEnd"/>
+      <w:r>
+        <w:rPr>
+          <w:i/>
+        </w:rPr>
+        <w:t xml:space="preserve"> Multi-</w:t>
+      </w:r>
+      <w:proofErr w:type="spellStart"/>
+      <w:r>
+        <w:rPr>
+          <w:i/>
+        </w:rPr>
+        <w:t>Factor</w:t>
+      </w:r>
+      <w:proofErr w:type="spellEnd"/>
+      <w:r>
+        <w:rPr>
+          <w:i/>
+        </w:rPr>
+        <w:t xml:space="preserve"> Authentication in Cloud Computing</w:t>
       </w:r>
     </w:p>
     <w:p>
@@ -2456,22 +2737,119 @@
           <w:lang w:val="de-DE"/>
         </w:rPr>
       </w:pPr>
+      <w:proofErr w:type="spellStart"/>
       <w:r>
         <w:rPr>
           <w:b/>
           <w:bCs/>
         </w:rPr>
-        <w:t>Bucko, A., Vishi, K., Krasniqi, B., &amp; Rexha, B. (2023)</w:t>
+        <w:t>Bucko</w:t>
+      </w:r>
+      <w:proofErr w:type="spellEnd"/>
+      <w:r>
+        <w:rPr>
+          <w:b/>
+          <w:bCs/>
+        </w:rPr>
+        <w:t xml:space="preserve">, A., </w:t>
+      </w:r>
+      <w:proofErr w:type="spellStart"/>
+      <w:r>
+        <w:rPr>
+          <w:b/>
+          <w:bCs/>
+        </w:rPr>
+        <w:t>Vishi</w:t>
+      </w:r>
+      <w:proofErr w:type="spellEnd"/>
+      <w:r>
+        <w:rPr>
+          <w:b/>
+          <w:bCs/>
+        </w:rPr>
+        <w:t>, K., Krasniqi, B., &amp; Rexha, B. (2023)</w:t>
       </w:r>
       <w:r>
         <w:t xml:space="preserve"> - </w:t>
       </w:r>
+      <w:proofErr w:type="spellStart"/>
       <w:r>
         <w:rPr>
           <w:lang w:val="de-DE"/>
         </w:rPr>
-        <w:t>Enhancing JWT Authentication and Authorization in Web Applications Based on User Behavior History</w:t>
-      </w:r>
+        <w:t>Enhancing</w:t>
+      </w:r>
+      <w:proofErr w:type="spellEnd"/>
+      <w:r>
+        <w:rPr>
+          <w:lang w:val="de-DE"/>
+        </w:rPr>
+        <w:t xml:space="preserve"> JWT Authentication and </w:t>
+      </w:r>
+      <w:proofErr w:type="spellStart"/>
+      <w:r>
+        <w:rPr>
+          <w:lang w:val="de-DE"/>
+        </w:rPr>
+        <w:t>Authorization</w:t>
+      </w:r>
+      <w:proofErr w:type="spellEnd"/>
+      <w:r>
+        <w:rPr>
+          <w:lang w:val="de-DE"/>
+        </w:rPr>
+        <w:t xml:space="preserve"> in Web </w:t>
+      </w:r>
+      <w:proofErr w:type="spellStart"/>
+      <w:r>
+        <w:rPr>
+          <w:lang w:val="de-DE"/>
+        </w:rPr>
+        <w:t>Applications</w:t>
+      </w:r>
+      <w:proofErr w:type="spellEnd"/>
+      <w:r>
+        <w:rPr>
+          <w:lang w:val="de-DE"/>
+        </w:rPr>
+        <w:t xml:space="preserve"> </w:t>
+      </w:r>
+      <w:proofErr w:type="spellStart"/>
+      <w:r>
+        <w:rPr>
+          <w:lang w:val="de-DE"/>
+        </w:rPr>
+        <w:t>Based</w:t>
+      </w:r>
+      <w:proofErr w:type="spellEnd"/>
+      <w:r>
+        <w:rPr>
+          <w:lang w:val="de-DE"/>
+        </w:rPr>
+        <w:t xml:space="preserve"> on User </w:t>
+      </w:r>
+      <w:proofErr w:type="spellStart"/>
+      <w:r>
+        <w:rPr>
+          <w:lang w:val="de-DE"/>
+        </w:rPr>
+        <w:t>Behavior</w:t>
+      </w:r>
+      <w:proofErr w:type="spellEnd"/>
+      <w:r>
+        <w:rPr>
+          <w:lang w:val="de-DE"/>
+        </w:rPr>
+        <w:t xml:space="preserve"> </w:t>
+      </w:r>
+      <w:proofErr w:type="spellStart"/>
+      <w:r>
+        <w:rPr>
+          <w:lang w:val="de-DE"/>
+        </w:rPr>
+        <w:t>History</w:t>
+      </w:r>
+      <w:proofErr w:type="spellEnd"/>
       <w:r>
         <w:rPr>
           <w:lang w:val="de-DE"/>
@@ -2812,7 +3190,15 @@
         <w:t>API-Schnittstelle:</w:t>
       </w:r>
       <w:r>
-        <w:t xml:space="preserve"> Eine RESTful API, die es ermöglicht, Daten zwischen dem Frontend und Backend auszutauschen. Diese API wird Endpunkte für die Authentifizierung (JWT), Finanzdatenverwaltung und MFA-Anforderungen bereitstellen. </w:t>
+        <w:t xml:space="preserve"> Eine </w:t>
+      </w:r>
+      <w:proofErr w:type="spellStart"/>
+      <w:r>
+        <w:t>RESTful</w:t>
+      </w:r>
+      <w:proofErr w:type="spellEnd"/>
+      <w:r>
+        <w:t xml:space="preserve"> API, die es ermöglicht, Daten zwischen dem Frontend und Backend auszutauschen. Diese API wird Endpunkte für die Authentifizierung (JWT), Finanzdatenverwaltung und MFA-Anforderungen bereitstellen. </w:t>
       </w:r>
       <w:r>
         <w:rPr>
@@ -2834,8 +3220,49 @@
           <w:rFonts w:ascii="Roboto Mono" w:eastAsia="Roboto Mono" w:hAnsi="Roboto Mono" w:cs="Roboto Mono"/>
           <w:color w:val="188038"/>
         </w:rPr>
-        <w:t>POST /api/auth/register</w:t>
-      </w:r>
+        <w:t>POST /</w:t>
+      </w:r>
+      <w:proofErr w:type="spellStart"/>
+      <w:r>
+        <w:rPr>
+          <w:rFonts w:ascii="Roboto Mono" w:eastAsia="Roboto Mono" w:hAnsi="Roboto Mono" w:cs="Roboto Mono"/>
+          <w:color w:val="188038"/>
+        </w:rPr>
+        <w:t>api</w:t>
+      </w:r>
+      <w:proofErr w:type="spellEnd"/>
+      <w:r>
+        <w:rPr>
+          <w:rFonts w:ascii="Roboto Mono" w:eastAsia="Roboto Mono" w:hAnsi="Roboto Mono" w:cs="Roboto Mono"/>
+          <w:color w:val="188038"/>
+        </w:rPr>
+        <w:t>/</w:t>
+      </w:r>
+      <w:proofErr w:type="spellStart"/>
+      <w:r>
+        <w:rPr>
+          <w:rFonts w:ascii="Roboto Mono" w:eastAsia="Roboto Mono" w:hAnsi="Roboto Mono" w:cs="Roboto Mono"/>
+          <w:color w:val="188038"/>
+        </w:rPr>
+        <w:t>auth</w:t>
+      </w:r>
+      <w:proofErr w:type="spellEnd"/>
+      <w:r>
+        <w:rPr>
+          <w:rFonts w:ascii="Roboto Mono" w:eastAsia="Roboto Mono" w:hAnsi="Roboto Mono" w:cs="Roboto Mono"/>
+          <w:color w:val="188038"/>
+        </w:rPr>
+        <w:t>/</w:t>
+      </w:r>
+      <w:proofErr w:type="spellStart"/>
+      <w:r>
+        <w:rPr>
+          <w:rFonts w:ascii="Roboto Mono" w:eastAsia="Roboto Mono" w:hAnsi="Roboto Mono" w:cs="Roboto Mono"/>
+          <w:color w:val="188038"/>
+        </w:rPr>
+        <w:t>register</w:t>
+      </w:r>
+      <w:proofErr w:type="spellEnd"/>
       <w:r>
         <w:t xml:space="preserve"> - Registrierung eines neuen Benutzers</w:t>
       </w:r>
@@ -2853,8 +3280,49 @@
           <w:rFonts w:ascii="Roboto Mono" w:eastAsia="Roboto Mono" w:hAnsi="Roboto Mono" w:cs="Roboto Mono"/>
           <w:color w:val="188038"/>
         </w:rPr>
-        <w:t>POST /api/auth/login</w:t>
-      </w:r>
+        <w:t>POST /</w:t>
+      </w:r>
+      <w:proofErr w:type="spellStart"/>
+      <w:r>
+        <w:rPr>
+          <w:rFonts w:ascii="Roboto Mono" w:eastAsia="Roboto Mono" w:hAnsi="Roboto Mono" w:cs="Roboto Mono"/>
+          <w:color w:val="188038"/>
+        </w:rPr>
+        <w:t>api</w:t>
+      </w:r>
+      <w:proofErr w:type="spellEnd"/>
+      <w:r>
+        <w:rPr>
+          <w:rFonts w:ascii="Roboto Mono" w:eastAsia="Roboto Mono" w:hAnsi="Roboto Mono" w:cs="Roboto Mono"/>
+          <w:color w:val="188038"/>
+        </w:rPr>
+        <w:t>/</w:t>
+      </w:r>
+      <w:proofErr w:type="spellStart"/>
+      <w:r>
+        <w:rPr>
+          <w:rFonts w:ascii="Roboto Mono" w:eastAsia="Roboto Mono" w:hAnsi="Roboto Mono" w:cs="Roboto Mono"/>
+          <w:color w:val="188038"/>
+        </w:rPr>
+        <w:t>auth</w:t>
+      </w:r>
+      <w:proofErr w:type="spellEnd"/>
+      <w:r>
+        <w:rPr>
+          <w:rFonts w:ascii="Roboto Mono" w:eastAsia="Roboto Mono" w:hAnsi="Roboto Mono" w:cs="Roboto Mono"/>
+          <w:color w:val="188038"/>
+        </w:rPr>
+        <w:t>/</w:t>
+      </w:r>
+      <w:proofErr w:type="spellStart"/>
+      <w:r>
+        <w:rPr>
+          <w:rFonts w:ascii="Roboto Mono" w:eastAsia="Roboto Mono" w:hAnsi="Roboto Mono" w:cs="Roboto Mono"/>
+          <w:color w:val="188038"/>
+        </w:rPr>
+        <w:t>login</w:t>
+      </w:r>
+      <w:proofErr w:type="spellEnd"/>
       <w:r>
         <w:t xml:space="preserve"> - Benutzeranmeldung und JWT-Generierung</w:t>
       </w:r>
@@ -2872,8 +3340,49 @@
           <w:rFonts w:ascii="Roboto Mono" w:eastAsia="Roboto Mono" w:hAnsi="Roboto Mono" w:cs="Roboto Mono"/>
           <w:color w:val="188038"/>
         </w:rPr>
-        <w:t>POST /api/auth/mfa</w:t>
-      </w:r>
+        <w:t>POST /</w:t>
+      </w:r>
+      <w:proofErr w:type="spellStart"/>
+      <w:r>
+        <w:rPr>
+          <w:rFonts w:ascii="Roboto Mono" w:eastAsia="Roboto Mono" w:hAnsi="Roboto Mono" w:cs="Roboto Mono"/>
+          <w:color w:val="188038"/>
+        </w:rPr>
+        <w:t>api</w:t>
+      </w:r>
+      <w:proofErr w:type="spellEnd"/>
+      <w:r>
+        <w:rPr>
+          <w:rFonts w:ascii="Roboto Mono" w:eastAsia="Roboto Mono" w:hAnsi="Roboto Mono" w:cs="Roboto Mono"/>
+          <w:color w:val="188038"/>
+        </w:rPr>
+        <w:t>/</w:t>
+      </w:r>
+      <w:proofErr w:type="spellStart"/>
+      <w:r>
+        <w:rPr>
+          <w:rFonts w:ascii="Roboto Mono" w:eastAsia="Roboto Mono" w:hAnsi="Roboto Mono" w:cs="Roboto Mono"/>
+          <w:color w:val="188038"/>
+        </w:rPr>
+        <w:t>auth</w:t>
+      </w:r>
+      <w:proofErr w:type="spellEnd"/>
+      <w:r>
+        <w:rPr>
+          <w:rFonts w:ascii="Roboto Mono" w:eastAsia="Roboto Mono" w:hAnsi="Roboto Mono" w:cs="Roboto Mono"/>
+          <w:color w:val="188038"/>
+        </w:rPr>
+        <w:t>/</w:t>
+      </w:r>
+      <w:proofErr w:type="spellStart"/>
+      <w:r>
+        <w:rPr>
+          <w:rFonts w:ascii="Roboto Mono" w:eastAsia="Roboto Mono" w:hAnsi="Roboto Mono" w:cs="Roboto Mono"/>
+          <w:color w:val="188038"/>
+        </w:rPr>
+        <w:t>mfa</w:t>
+      </w:r>
+      <w:proofErr w:type="spellEnd"/>
       <w:r>
         <w:t xml:space="preserve"> - MFA-Verifizierung</w:t>
       </w:r>
@@ -2915,7 +3424,15 @@
         <w:t>Programmiersprache:</w:t>
       </w:r>
       <w:r>
-        <w:t xml:space="preserve"> Kotlin für das Backend</w:t>
+        <w:t xml:space="preserve"> </w:t>
+      </w:r>
+      <w:proofErr w:type="spellStart"/>
+      <w:r>
+        <w:t>Kotlin</w:t>
+      </w:r>
+      <w:proofErr w:type="spellEnd"/>
+      <w:r>
+        <w:t xml:space="preserve"> für das Backend</w:t>
       </w:r>
     </w:p>
     <w:p>
@@ -2969,7 +3486,23 @@
         <w:t>Backend:</w:t>
       </w:r>
       <w:r>
-        <w:t xml:space="preserve"> ktor für die Erstellung der RESTful API. </w:t>
+        <w:t xml:space="preserve"> </w:t>
+      </w:r>
+      <w:proofErr w:type="spellStart"/>
+      <w:r>
+        <w:t>ktor</w:t>
+      </w:r>
+      <w:proofErr w:type="spellEnd"/>
+      <w:r>
+        <w:t xml:space="preserve"> für die Erstellung der </w:t>
+      </w:r>
+      <w:proofErr w:type="spellStart"/>
+      <w:r>
+        <w:t>RESTful</w:t>
+      </w:r>
+      <w:proofErr w:type="spellEnd"/>
+      <w:r>
+        <w:t xml:space="preserve"> API. </w:t>
       </w:r>
     </w:p>
     <w:p>
@@ -3005,7 +3538,15 @@
         <w:t>JWT-Bibliothek:</w:t>
       </w:r>
       <w:r>
-        <w:t xml:space="preserve"> jsonwebtoken zur Erstellung und Verifizierung von JWTs.</w:t>
+        <w:t xml:space="preserve"> </w:t>
+      </w:r>
+      <w:proofErr w:type="spellStart"/>
+      <w:r>
+        <w:t>jsonwebtoken</w:t>
+      </w:r>
+      <w:proofErr w:type="spellEnd"/>
+      <w:r>
+        <w:t xml:space="preserve"> zur Erstellung und Verifizierung von JWTs.</w:t>
       </w:r>
     </w:p>
     <w:p>
@@ -3023,7 +3564,23 @@
         <w:t>MFA-Bibliotheken:</w:t>
       </w:r>
       <w:r>
-        <w:t xml:space="preserve"> Verwendung von Bibliotheken wie speakeasy (für TOTP) oder Twilio (für SMS-Bestätigungen).</w:t>
+        <w:t xml:space="preserve"> Verwendung von Bibliotheken wie </w:t>
+      </w:r>
+      <w:proofErr w:type="spellStart"/>
+      <w:r>
+        <w:t>speakeasy</w:t>
+      </w:r>
+      <w:proofErr w:type="spellEnd"/>
+      <w:r>
+        <w:t xml:space="preserve"> (für TOTP) oder </w:t>
+      </w:r>
+      <w:proofErr w:type="spellStart"/>
+      <w:r>
+        <w:t>Twilio</w:t>
+      </w:r>
+      <w:proofErr w:type="spellEnd"/>
+      <w:r>
+        <w:t xml:space="preserve"> (für SMS-Bestätigungen).</w:t>
       </w:r>
     </w:p>
     <w:p>
@@ -3072,8 +3629,21 @@
         <w:spacing w:before="240" w:line="360" w:lineRule="auto"/>
       </w:pPr>
       <w:r>
-        <w:t>Open-Source-Bibliothek “jsonwebtoken” für Kotlin</w:t>
-      </w:r>
+        <w:t>Open-Source-Bibliothek “</w:t>
+      </w:r>
+      <w:proofErr w:type="spellStart"/>
+      <w:r>
+        <w:t>jsonwebtoken</w:t>
+      </w:r>
+      <w:proofErr w:type="spellEnd"/>
+      <w:r>
+        <w:t xml:space="preserve">” für </w:t>
+      </w:r>
+      <w:proofErr w:type="spellStart"/>
+      <w:r>
+        <w:t>Kotlin</w:t>
+      </w:r>
+      <w:proofErr w:type="spellEnd"/>
     </w:p>
     <w:p>
       <w:pPr>
@@ -3107,9 +3677,11 @@
         </w:numPr>
         <w:spacing w:after="240" w:line="360" w:lineRule="auto"/>
       </w:pPr>
+      <w:proofErr w:type="spellStart"/>
       <w:r>
         <w:t>Hotjar</w:t>
       </w:r>
+      <w:proofErr w:type="spellEnd"/>
     </w:p>
     <w:p>
       <w:pPr>
@@ -3135,8 +3707,13 @@
         <w:t xml:space="preserve"> und Frameworks</w:t>
       </w:r>
       <w:r>
-        <w:t xml:space="preserve"> für Kotlin</w:t>
-      </w:r>
+        <w:t xml:space="preserve"> für </w:t>
+      </w:r>
+      <w:proofErr w:type="spellStart"/>
+      <w:r>
+        <w:t>Kotlin</w:t>
+      </w:r>
+      <w:proofErr w:type="spellEnd"/>
     </w:p>
     <w:p>
       <w:pPr>
@@ -3155,8 +3732,13 @@
       <w:r>
         <w:t xml:space="preserve">Push-MFA, </w:t>
       </w:r>
-      <w:r>
-        <w:t>One Time Password (OTP)</w:t>
+      <w:proofErr w:type="spellStart"/>
+      <w:r>
+        <w:t>One</w:t>
+      </w:r>
+      <w:proofErr w:type="spellEnd"/>
+      <w:r>
+        <w:t xml:space="preserve"> Time Password (OTP)</w:t>
       </w:r>
     </w:p>
     <w:p>
@@ -3188,7 +3770,15 @@
         <w:spacing w:after="240" w:line="360" w:lineRule="auto"/>
       </w:pPr>
       <w:r>
-        <w:t>Android Biometric API</w:t>
+        <w:t xml:space="preserve">Android </w:t>
+      </w:r>
+      <w:proofErr w:type="spellStart"/>
+      <w:r>
+        <w:t>Biometric</w:t>
+      </w:r>
+      <w:proofErr w:type="spellEnd"/>
+      <w:r>
+        <w:t xml:space="preserve"> API</w:t>
       </w:r>
       <w:r>
         <w:t xml:space="preserve">: </w:t>
@@ -3229,7 +3819,15 @@
         <w:spacing w:line="360" w:lineRule="auto"/>
       </w:pPr>
       <w:r>
-        <w:t>Implementierung der Logik zur Verwaltung von Finanzen, einschließlich Budgetierung und Ausgabenverfolgung in Kotlin.</w:t>
+        <w:t xml:space="preserve">Implementierung der Logik zur Verwaltung von Finanzen, einschließlich Budgetierung und Ausgabenverfolgung in </w:t>
+      </w:r>
+      <w:proofErr w:type="spellStart"/>
+      <w:r>
+        <w:t>Kotlin</w:t>
+      </w:r>
+      <w:proofErr w:type="spellEnd"/>
+      <w:r>
+        <w:t>.</w:t>
       </w:r>
     </w:p>
     <w:p>
@@ -3351,7 +3949,23 @@
         <w:spacing w:line="360" w:lineRule="auto"/>
       </w:pPr>
       <w:r>
-        <w:t>Erstellung einer RESTful API mit Ktor zur Handhabung aller Anfragen vom Frontend.</w:t>
+        <w:t xml:space="preserve">Erstellung einer </w:t>
+      </w:r>
+      <w:proofErr w:type="spellStart"/>
+      <w:r>
+        <w:t>RESTful</w:t>
+      </w:r>
+      <w:proofErr w:type="spellEnd"/>
+      <w:r>
+        <w:t xml:space="preserve"> API mit </w:t>
+      </w:r>
+      <w:proofErr w:type="spellStart"/>
+      <w:r>
+        <w:t>Ktor</w:t>
+      </w:r>
+      <w:proofErr w:type="spellEnd"/>
+      <w:r>
+        <w:t xml:space="preserve"> zur Handhabung aller Anfragen vom Frontend.</w:t>
       </w:r>
     </w:p>
     <w:p>
@@ -3431,6 +4045,14 @@
       </w:pPr>
       <w:bookmarkStart w:id="14" w:name="_1ksx439l2oog" w:colFirst="0" w:colLast="0"/>
       <w:bookmarkEnd w:id="14"/>
+      <w:r>
+        <w:rPr>
+          <w:b/>
+          <w:sz w:val="28"/>
+          <w:szCs w:val="28"/>
+        </w:rPr>
+        <w:t xml:space="preserve">Mögliche </w:t>
+      </w:r>
       <w:r>
         <w:rPr>
           <w:b/>
@@ -7056,6 +7678,7 @@
   <w:style w:type="character" w:default="1" w:styleId="Absatz-Standardschriftart">
     <w:name w:val="Default Paragraph Font"/>
     <w:uiPriority w:val="1"/>
+    <w:semiHidden/>
     <w:unhideWhenUsed/>
   </w:style>
   <w:style w:type="table" w:default="1" w:styleId="NormaleTabelle">

</xml_diff>